<commit_message>
reports: Fix nbody reports
</commit_message>
<xml_diff>
--- a/reports/MPS_DZ1_izvestaj_BogdanBebic_UrosKrstic_2020-2021.docx
+++ b/reports/MPS_DZ1_izvestaj_BogdanBebic_UrosKrstic_2020-2021.docx
@@ -623,7 +623,6 @@
           <w:rPr>
             <w:rStyle w:val="Hyperlink"/>
             <w:noProof/>
-            <w:lang/>
           </w:rPr>
           <w:t>Problem 1 – Računanje broja π (pi)</w:t>
         </w:r>
@@ -1351,7 +1350,6 @@
           <w:rPr>
             <w:rStyle w:val="Hyperlink"/>
             <w:noProof/>
-            <w:lang/>
           </w:rPr>
           <w:t>1.3.3.</w:t>
         </w:r>
@@ -1372,15 +1370,7 @@
             <w:rStyle w:val="Hyperlink"/>
             <w:noProof/>
           </w:rPr>
-          <w:t>Diskusija dobijenih re</w:t>
-        </w:r>
-        <w:r>
-          <w:rPr>
-            <w:rStyle w:val="Hyperlink"/>
-            <w:noProof/>
-            <w:lang/>
-          </w:rPr>
-          <w:t>zultata</w:t>
+          <w:t>Diskusija dobijenih rezultata</w:t>
         </w:r>
         <w:r>
           <w:rPr>
@@ -1475,7 +1465,6 @@
           <w:rPr>
             <w:rStyle w:val="Hyperlink"/>
             <w:noProof/>
-            <w:lang/>
           </w:rPr>
           <w:t>Problem 2 – Računanje broja π (pi)</w:t>
         </w:r>
@@ -2203,7 +2192,6 @@
           <w:rPr>
             <w:rStyle w:val="Hyperlink"/>
             <w:noProof/>
-            <w:lang/>
           </w:rPr>
           <w:t>2.3.3.</w:t>
         </w:r>
@@ -2224,15 +2212,7 @@
             <w:rStyle w:val="Hyperlink"/>
             <w:noProof/>
           </w:rPr>
-          <w:t>Diskusija dobijenih re</w:t>
-        </w:r>
-        <w:r>
-          <w:rPr>
-            <w:rStyle w:val="Hyperlink"/>
-            <w:noProof/>
-            <w:lang/>
-          </w:rPr>
-          <w:t>zultata</w:t>
+          <w:t>Diskusija dobijenih rezultata</w:t>
         </w:r>
         <w:r>
           <w:rPr>
@@ -2327,7 +2307,6 @@
           <w:rPr>
             <w:rStyle w:val="Hyperlink"/>
             <w:noProof/>
-            <w:lang/>
           </w:rPr>
           <w:t>Problem 3 – Računanje broja π (pi)</w:t>
         </w:r>
@@ -3055,7 +3034,6 @@
           <w:rPr>
             <w:rStyle w:val="Hyperlink"/>
             <w:noProof/>
-            <w:lang/>
           </w:rPr>
           <w:t>3.3.3.</w:t>
         </w:r>
@@ -3076,15 +3054,7 @@
             <w:rStyle w:val="Hyperlink"/>
             <w:noProof/>
           </w:rPr>
-          <w:t>Diskusija dobijenih re</w:t>
-        </w:r>
-        <w:r>
-          <w:rPr>
-            <w:rStyle w:val="Hyperlink"/>
-            <w:noProof/>
-            <w:lang/>
-          </w:rPr>
-          <w:t>zultata</w:t>
+          <w:t>Diskusija dobijenih rezultata</w:t>
         </w:r>
         <w:r>
           <w:rPr>
@@ -3179,7 +3149,6 @@
           <w:rPr>
             <w:rStyle w:val="Hyperlink"/>
             <w:noProof/>
-            <w:lang/>
           </w:rPr>
           <w:t xml:space="preserve">Problem 4 – </w:t>
         </w:r>
@@ -3922,7 +3891,6 @@
           <w:rPr>
             <w:rStyle w:val="Hyperlink"/>
             <w:noProof/>
-            <w:lang/>
           </w:rPr>
           <w:t>4.3.3.</w:t>
         </w:r>
@@ -3943,15 +3911,7 @@
             <w:rStyle w:val="Hyperlink"/>
             <w:noProof/>
           </w:rPr>
-          <w:t>Diskusija dobijenih re</w:t>
-        </w:r>
-        <w:r>
-          <w:rPr>
-            <w:rStyle w:val="Hyperlink"/>
-            <w:noProof/>
-            <w:lang/>
-          </w:rPr>
-          <w:t>zultata</w:t>
+          <w:t>Diskusija dobijenih rezultata</w:t>
         </w:r>
         <w:r>
           <w:rPr>
@@ -4046,7 +4006,6 @@
           <w:rPr>
             <w:rStyle w:val="Hyperlink"/>
             <w:noProof/>
-            <w:lang/>
           </w:rPr>
           <w:t>Problem 5 – Interakcija čvrstih tela (</w:t>
         </w:r>
@@ -4055,7 +4014,6 @@
             <w:rStyle w:val="Hyperlink"/>
             <w:i/>
             <w:noProof/>
-            <w:lang/>
           </w:rPr>
           <w:t>n-body</w:t>
         </w:r>
@@ -4063,7 +4021,6 @@
           <w:rPr>
             <w:rStyle w:val="Hyperlink"/>
             <w:noProof/>
-            <w:lang/>
           </w:rPr>
           <w:t>)</w:t>
         </w:r>
@@ -4791,7 +4748,6 @@
           <w:rPr>
             <w:rStyle w:val="Hyperlink"/>
             <w:noProof/>
-            <w:lang/>
           </w:rPr>
           <w:t>5.3.3.</w:t>
         </w:r>
@@ -4812,15 +4768,7 @@
             <w:rStyle w:val="Hyperlink"/>
             <w:noProof/>
           </w:rPr>
-          <w:t>Diskusija dobijenih re</w:t>
-        </w:r>
-        <w:r>
-          <w:rPr>
-            <w:rStyle w:val="Hyperlink"/>
-            <w:noProof/>
-            <w:lang/>
-          </w:rPr>
-          <w:t>zultata</w:t>
+          <w:t>Diskusija dobijenih rezultata</w:t>
         </w:r>
         <w:r>
           <w:rPr>
@@ -4888,47 +4836,31 @@
       <w:pPr>
         <w:pStyle w:val="Inivonaslova-Poglavlje"/>
       </w:pPr>
-      <w:bookmarkStart w:id="1" w:name="_Toc254342941"/>
-      <w:bookmarkStart w:id="2" w:name="_Toc56515628"/>
-      <w:r>
-        <w:rPr>
-          <w:lang/>
-        </w:rPr>
+      <w:bookmarkStart w:id="1" w:name="_Toc56515628"/>
+      <w:bookmarkStart w:id="2" w:name="_Toc254342941"/>
+      <w:r>
         <w:lastRenderedPageBreak/>
         <w:t>Problem 1</w:t>
       </w:r>
       <w:r>
-        <w:rPr>
-          <w:lang/>
-        </w:rPr>
         <w:t xml:space="preserve"> </w:t>
       </w:r>
       <w:r>
-        <w:rPr>
-          <w:lang/>
-        </w:rPr>
         <w:t>–</w:t>
       </w:r>
       <w:r>
-        <w:rPr>
-          <w:lang/>
-        </w:rPr>
         <w:t xml:space="preserve"> </w:t>
       </w:r>
       <w:r>
-        <w:rPr>
-          <w:lang/>
-        </w:rPr>
         <w:t xml:space="preserve">Računanje broja </w:t>
       </w:r>
       <w:r>
         <w:rPr>
           <w:rFonts w:cs="Times New Roman"/>
-          <w:lang/>
         </w:rPr>
         <w:t>π (pi)</w:t>
       </w:r>
-      <w:bookmarkEnd w:id="2"/>
+      <w:bookmarkEnd w:id="1"/>
     </w:p>
     <w:p>
       <w:pPr>
@@ -4958,7 +4890,8 @@
       <w:r>
         <w:rPr>
           <w:rFonts w:ascii="Cambria Math" w:hAnsi="Cambria Math" w:cs="Cambria Math"/>
-          <w:lang w:val="en-GB"/>
+          <w:noProof/>
+          <w:lang w:val="en-US"/>
         </w:rPr>
         <w:drawing>
           <wp:inline distT="0" distB="0" distL="0" distR="0">
@@ -5003,53 +4936,35 @@
     <w:p>
       <w:pPr>
         <w:pStyle w:val="Osnovnitekst"/>
-        <w:rPr>
-          <w:lang/>
-        </w:rPr>
-      </w:pPr>
-      <w:r>
-        <w:rPr>
-          <w:lang/>
-        </w:rPr>
+      </w:pPr>
+      <w:r>
         <w:t xml:space="preserve">Tačnost izračunavanja direktno zavisi od broja iteracija, a zbog malog radijusa konvergencije serija konvergira veoma sporo. Program se nalazi u datoteci </w:t>
       </w:r>
       <w:r>
         <w:rPr>
           <w:b/>
-          <w:lang/>
         </w:rPr>
         <w:t>piCalc.c</w:t>
       </w:r>
       <w:r>
-        <w:rPr>
-          <w:lang/>
-        </w:rPr>
         <w:t xml:space="preserve"> u arhivi koja je priložena uz ovaj dokument. Prilikom paralelizacije nije dozvoljeno koristiti direktive za podelu posla (</w:t>
       </w:r>
       <w:r>
         <w:rPr>
           <w:i/>
-          <w:lang/>
         </w:rPr>
         <w:t>worksharing</w:t>
       </w:r>
       <w:r>
-        <w:rPr>
-          <w:lang/>
-        </w:rPr>
         <w:t xml:space="preserve"> direktive), već je iteracije petlje koja se paralelizuje potrebno raspodeliti ručno. Obratiti pažnju na ispravno deklarisanje svih promenljivih prilikom paralelizacije. Program testirati sa parametrima koji su dati u datoteci </w:t>
       </w:r>
       <w:r>
         <w:rPr>
           <w:b/>
-          <w:lang/>
         </w:rPr>
         <w:t>run</w:t>
       </w:r>
       <w:r>
-        <w:rPr>
-          <w:lang/>
-        </w:rPr>
         <w:t>. [1, N]</w:t>
       </w:r>
     </w:p>
@@ -5173,9 +5088,6 @@
     <w:p>
       <w:pPr>
         <w:pStyle w:val="Oznakaslike"/>
-        <w:rPr>
-          <w:lang/>
-        </w:rPr>
       </w:pPr>
       <w:r>
         <w:t>Listing 1.</w:t>
@@ -5323,7 +5235,7 @@
         </w:rPr>
         <w:t>u odnosu na broj niti</w:t>
       </w:r>
-      <w:bookmarkEnd w:id="1"/>
+      <w:bookmarkEnd w:id="2"/>
       <w:r>
         <w:rPr>
           <w:noProof/>
@@ -5335,71 +5247,36 @@
     <w:p>
       <w:pPr>
         <w:pStyle w:val="IIInivonaslova-Odeljak"/>
-        <w:rPr>
-          <w:lang/>
-        </w:rPr>
       </w:pPr>
       <w:bookmarkStart w:id="10" w:name="_Toc56515636"/>
       <w:r>
-        <w:t>Diskusija dobijenih re</w:t>
-      </w:r>
-      <w:r>
-        <w:rPr>
-          <w:lang/>
-        </w:rPr>
-        <w:t>zultata</w:t>
+        <w:t>Diskusija dobijenih rezultata</w:t>
       </w:r>
       <w:bookmarkEnd w:id="10"/>
     </w:p>
     <w:p>
       <w:pPr>
         <w:pStyle w:val="Osnovnitekst"/>
-        <w:rPr>
-          <w:lang/>
-        </w:rPr>
-      </w:pPr>
-      <w:r>
-        <w:rPr>
-          <w:lang w:val="en-GB"/>
-        </w:rPr>
+      </w:pPr>
+      <w:r>
         <w:t>TODO</w:t>
       </w:r>
       <w:r>
-        <w:rPr>
-          <w:lang/>
-        </w:rPr>
         <w:t xml:space="preserve">: </w:t>
       </w:r>
       <w:r>
-        <w:rPr>
-          <w:lang/>
-        </w:rPr>
-        <w:t xml:space="preserve">Dobijene rezultate treba izdiskutovati i objasniti </w:t>
-      </w:r>
-      <w:proofErr w:type="gramStart"/>
-      <w:r>
-        <w:rPr>
-          <w:lang/>
-        </w:rPr>
-        <w:t>sa</w:t>
-      </w:r>
-      <w:proofErr w:type="gramEnd"/>
-      <w:r>
-        <w:rPr>
-          <w:lang/>
-        </w:rPr>
-        <w:t xml:space="preserve"> nekoliko rečenica u odnosu na dobijena ubrzanja (ili usporenja), način paralelizacije, karakteristike problema i sl.</w:t>
-      </w:r>
-    </w:p>
-    <w:p>
-      <w:pPr>
-        <w:rPr>
-          <w:lang/>
-        </w:rPr>
-      </w:pPr>
-      <w:r>
-        <w:rPr>
-          <w:lang/>
+        <w:t>Dobijene rezultate treba izdiskutovati i objasniti sa nekoliko rečenica u odnosu na dobijena ubrzanja (ili usporenja), način paralelizacije, karakteristike problema i sl.</w:t>
+      </w:r>
+    </w:p>
+    <w:p>
+      <w:pPr>
+        <w:rPr>
+          <w:lang w:val="sr-Latn-CS"/>
+        </w:rPr>
+      </w:pPr>
+      <w:r>
+        <w:rPr>
+          <w:lang w:val="sr-Latn-CS"/>
         </w:rPr>
         <w:br w:type="page"/>
       </w:r>
@@ -5410,28 +5287,18 @@
       </w:pPr>
       <w:bookmarkStart w:id="11" w:name="_Toc56515637"/>
       <w:r>
-        <w:rPr>
-          <w:lang/>
-        </w:rPr>
         <w:lastRenderedPageBreak/>
         <w:t xml:space="preserve">Problem </w:t>
       </w:r>
       <w:r>
-        <w:rPr>
-          <w:lang/>
-        </w:rPr>
         <w:t>2</w:t>
       </w:r>
       <w:r>
-        <w:rPr>
-          <w:lang/>
-        </w:rPr>
         <w:t xml:space="preserve"> – Računanje broja </w:t>
       </w:r>
       <w:r>
         <w:rPr>
           <w:rFonts w:cs="Times New Roman"/>
-          <w:lang/>
         </w:rPr>
         <w:t>π (pi)</w:t>
       </w:r>
@@ -5510,89 +5377,53 @@
     <w:p>
       <w:pPr>
         <w:pStyle w:val="Osnovnitekst"/>
-        <w:rPr>
-          <w:lang/>
-        </w:rPr>
-      </w:pPr>
-      <w:r>
-        <w:rPr>
-          <w:lang/>
-        </w:rPr>
+      </w:pPr>
+      <w:r>
         <w:t xml:space="preserve">Tačnost izračunavanja direktno zavisi od broja iteracija, a zbog malog radijusa konvergencije serija konvergira veoma sporo. Program se nalazi u datoteci </w:t>
       </w:r>
       <w:r>
         <w:rPr>
           <w:b/>
-          <w:lang/>
         </w:rPr>
         <w:t>piCalc.c</w:t>
       </w:r>
       <w:r>
-        <w:rPr>
-          <w:lang/>
-        </w:rPr>
         <w:t xml:space="preserve"> u arhivi koja je priložena uz ovaj dokument. Prilikom paralelizacije </w:t>
       </w:r>
       <w:r>
-        <w:rPr>
-          <w:lang/>
-        </w:rPr>
         <w:t>kori</w:t>
       </w:r>
       <w:r>
-        <w:rPr>
-          <w:lang/>
-        </w:rPr>
         <w:t>stiti</w:t>
       </w:r>
       <w:r>
-        <w:rPr>
-          <w:lang/>
-        </w:rPr>
         <w:t xml:space="preserve"> direktiv</w:t>
       </w:r>
       <w:r>
-        <w:rPr>
-          <w:lang/>
-        </w:rPr>
         <w:t>e</w:t>
       </w:r>
       <w:r>
-        <w:rPr>
-          <w:lang/>
-        </w:rPr>
         <w:t xml:space="preserve"> za podelu posla (</w:t>
       </w:r>
       <w:r>
         <w:rPr>
           <w:i/>
-          <w:lang/>
         </w:rPr>
         <w:t>worksharing</w:t>
       </w:r>
       <w:r>
-        <w:rPr>
-          <w:lang/>
-        </w:rPr>
         <w:t xml:space="preserve"> direktive). Obratiti pažnju na raspodelu opterećenja po nitima i testirati program za različite načine raspoređivanja posla.</w:t>
       </w:r>
       <w:r>
-        <w:rPr>
-          <w:lang/>
-        </w:rPr>
         <w:t xml:space="preserve"> Program testirati sa parametrima koji su dati u datoteci </w:t>
       </w:r>
       <w:r>
         <w:rPr>
           <w:b/>
-          <w:lang/>
         </w:rPr>
         <w:t>run</w:t>
       </w:r>
       <w:r>
-        <w:rPr>
-          <w:lang/>
-        </w:rPr>
         <w:t>. [1, N]</w:t>
       </w:r>
     </w:p>
@@ -5709,9 +5540,6 @@
     <w:p>
       <w:pPr>
         <w:pStyle w:val="Oznakaslike"/>
-        <w:rPr>
-          <w:lang/>
-        </w:rPr>
       </w:pPr>
       <w:r>
         <w:t>Listing 1. Sekvencijalno izvršavanje računanja pi</w:t>
@@ -5861,71 +5689,36 @@
     <w:p>
       <w:pPr>
         <w:pStyle w:val="IIInivonaslova-Odeljak"/>
-        <w:rPr>
-          <w:lang/>
-        </w:rPr>
       </w:pPr>
       <w:bookmarkStart w:id="19" w:name="_Toc56515645"/>
       <w:r>
-        <w:t>Diskusija dobijenih re</w:t>
-      </w:r>
-      <w:r>
-        <w:rPr>
-          <w:lang/>
-        </w:rPr>
-        <w:t>zultata</w:t>
+        <w:t>Diskusija dobijenih rezultata</w:t>
       </w:r>
       <w:bookmarkEnd w:id="19"/>
     </w:p>
     <w:p>
       <w:pPr>
         <w:pStyle w:val="Osnovnitekst"/>
-        <w:rPr>
-          <w:lang/>
-        </w:rPr>
-      </w:pPr>
-      <w:r>
-        <w:rPr>
-          <w:lang w:val="en-GB"/>
-        </w:rPr>
+      </w:pPr>
+      <w:r>
         <w:t>TODO</w:t>
       </w:r>
       <w:r>
-        <w:rPr>
-          <w:lang/>
-        </w:rPr>
         <w:t xml:space="preserve">: </w:t>
       </w:r>
       <w:r>
-        <w:rPr>
-          <w:lang/>
-        </w:rPr>
-        <w:t xml:space="preserve">Dobijene rezultate treba izdiskutovati i objasniti </w:t>
-      </w:r>
-      <w:proofErr w:type="gramStart"/>
-      <w:r>
-        <w:rPr>
-          <w:lang/>
-        </w:rPr>
-        <w:t>sa</w:t>
-      </w:r>
-      <w:proofErr w:type="gramEnd"/>
-      <w:r>
-        <w:rPr>
-          <w:lang/>
-        </w:rPr>
-        <w:t xml:space="preserve"> nekoliko rečenica u odnosu na dobijena ubrzanja (ili usporenja), način paralelizacije, karakteristike problema i sl.</w:t>
-      </w:r>
-    </w:p>
-    <w:p>
-      <w:pPr>
-        <w:rPr>
-          <w:lang/>
-        </w:rPr>
-      </w:pPr>
-      <w:r>
-        <w:rPr>
-          <w:lang/>
+        <w:t>Dobijene rezultate treba izdiskutovati i objasniti sa nekoliko rečenica u odnosu na dobijena ubrzanja (ili usporenja), način paralelizacije, karakteristike problema i sl.</w:t>
+      </w:r>
+    </w:p>
+    <w:p>
+      <w:pPr>
+        <w:rPr>
+          <w:lang w:val="sr-Latn-CS"/>
+        </w:rPr>
+      </w:pPr>
+      <w:r>
+        <w:rPr>
+          <w:lang w:val="sr-Latn-CS"/>
         </w:rPr>
         <w:br w:type="page"/>
       </w:r>
@@ -5936,28 +5729,18 @@
       </w:pPr>
       <w:bookmarkStart w:id="20" w:name="_Toc56515646"/>
       <w:r>
-        <w:rPr>
-          <w:lang/>
-        </w:rPr>
         <w:lastRenderedPageBreak/>
         <w:t xml:space="preserve">Problem </w:t>
       </w:r>
       <w:r>
-        <w:rPr>
-          <w:lang/>
-        </w:rPr>
         <w:t>3</w:t>
       </w:r>
       <w:r>
-        <w:rPr>
-          <w:lang/>
-        </w:rPr>
         <w:t xml:space="preserve"> – Računanje broja </w:t>
       </w:r>
       <w:r>
         <w:rPr>
           <w:rFonts w:cs="Times New Roman"/>
-          <w:lang/>
         </w:rPr>
         <w:t>π (pi)</w:t>
       </w:r>
@@ -5991,7 +5774,8 @@
       <w:r>
         <w:rPr>
           <w:rFonts w:ascii="Cambria Math" w:hAnsi="Cambria Math" w:cs="Cambria Math"/>
-          <w:lang w:val="en-GB"/>
+          <w:noProof/>
+          <w:lang w:val="en-US"/>
         </w:rPr>
         <w:drawing>
           <wp:inline distT="0" distB="0" distL="0" distR="0">
@@ -6036,77 +5820,47 @@
     <w:p>
       <w:pPr>
         <w:pStyle w:val="Osnovnitekst"/>
-        <w:rPr>
-          <w:lang/>
-        </w:rPr>
-      </w:pPr>
-      <w:r>
-        <w:rPr>
-          <w:lang/>
-        </w:rPr>
+      </w:pPr>
+      <w:r>
         <w:t xml:space="preserve">Tačnost izračunavanja direktno zavisi od broja iteracija, a zbog malog radijusa konvergencije serija konvergira veoma sporo. Program se nalazi u datoteci </w:t>
       </w:r>
       <w:r>
         <w:rPr>
           <w:b/>
-          <w:lang/>
         </w:rPr>
         <w:t>piCalc.c</w:t>
       </w:r>
       <w:r>
-        <w:rPr>
-          <w:lang/>
-        </w:rPr>
         <w:t xml:space="preserve"> u arhivi koja je priložena uz ovaj dokument. Prilikom paralelizacije </w:t>
       </w:r>
       <w:r>
-        <w:rPr>
-          <w:lang/>
-        </w:rPr>
         <w:t>kori</w:t>
       </w:r>
       <w:r>
-        <w:rPr>
-          <w:lang/>
-        </w:rPr>
         <w:t>stiti</w:t>
       </w:r>
       <w:r>
-        <w:rPr>
-          <w:lang/>
-        </w:rPr>
         <w:t xml:space="preserve"> koncept poslova (</w:t>
       </w:r>
       <w:r>
         <w:rPr>
           <w:i/>
-          <w:lang/>
         </w:rPr>
         <w:t>tasks</w:t>
       </w:r>
       <w:r>
-        <w:rPr>
-          <w:lang/>
-        </w:rPr>
         <w:t>). Obratiti pažnju na eventualnu potrebu za sinhronizacijom. Rešenje testirati i prilagoditi tako da granularnost poslova bude optimalna.</w:t>
       </w:r>
       <w:r>
-        <w:rPr>
-          <w:lang/>
-        </w:rPr>
         <w:t xml:space="preserve"> Program testirati sa parametrima koji su dati u datoteci </w:t>
       </w:r>
       <w:r>
         <w:rPr>
           <w:b/>
-          <w:lang/>
         </w:rPr>
         <w:t>run</w:t>
       </w:r>
       <w:r>
-        <w:rPr>
-          <w:lang/>
-        </w:rPr>
         <w:t>. [1, N]</w:t>
       </w:r>
     </w:p>
@@ -6223,9 +5977,6 @@
     <w:p>
       <w:pPr>
         <w:pStyle w:val="Oznakaslike"/>
-        <w:rPr>
-          <w:lang/>
-        </w:rPr>
       </w:pPr>
       <w:r>
         <w:t>Listing 1. Sekvencijalno izvršavanje računanja pi</w:t>
@@ -6375,71 +6126,36 @@
     <w:p>
       <w:pPr>
         <w:pStyle w:val="IIInivonaslova-Odeljak"/>
-        <w:rPr>
-          <w:lang/>
-        </w:rPr>
       </w:pPr>
       <w:bookmarkStart w:id="28" w:name="_Toc56515654"/>
       <w:r>
-        <w:t>Diskusija dobijenih re</w:t>
-      </w:r>
-      <w:r>
-        <w:rPr>
-          <w:lang/>
-        </w:rPr>
-        <w:t>zultata</w:t>
+        <w:t>Diskusija dobijenih rezultata</w:t>
       </w:r>
       <w:bookmarkEnd w:id="28"/>
     </w:p>
     <w:p>
       <w:pPr>
         <w:pStyle w:val="Osnovnitekst"/>
-        <w:rPr>
-          <w:lang/>
-        </w:rPr>
-      </w:pPr>
-      <w:r>
-        <w:rPr>
-          <w:lang w:val="en-GB"/>
-        </w:rPr>
+      </w:pPr>
+      <w:r>
         <w:t>TODO</w:t>
       </w:r>
       <w:r>
-        <w:rPr>
-          <w:lang/>
-        </w:rPr>
         <w:t xml:space="preserve">: </w:t>
       </w:r>
       <w:r>
-        <w:rPr>
-          <w:lang/>
-        </w:rPr>
-        <w:t xml:space="preserve">Dobijene rezultate treba izdiskutovati i objasniti </w:t>
-      </w:r>
-      <w:proofErr w:type="gramStart"/>
-      <w:r>
-        <w:rPr>
-          <w:lang/>
-        </w:rPr>
-        <w:t>sa</w:t>
-      </w:r>
-      <w:proofErr w:type="gramEnd"/>
-      <w:r>
-        <w:rPr>
-          <w:lang/>
-        </w:rPr>
-        <w:t xml:space="preserve"> nekoliko rečenica u odnosu na dobijena ubrzanja (ili usporenja), način paralelizacije, karakteristike problema i sl.</w:t>
-      </w:r>
-    </w:p>
-    <w:p>
-      <w:pPr>
-        <w:rPr>
-          <w:lang/>
-        </w:rPr>
-      </w:pPr>
-      <w:r>
-        <w:rPr>
-          <w:lang/>
+        <w:t>Dobijene rezultate treba izdiskutovati i objasniti sa nekoliko rečenica u odnosu na dobijena ubrzanja (ili usporenja), način paralelizacije, karakteristike problema i sl.</w:t>
+      </w:r>
+    </w:p>
+    <w:p>
+      <w:pPr>
+        <w:rPr>
+          <w:lang w:val="sr-Latn-CS"/>
+        </w:rPr>
+      </w:pPr>
+      <w:r>
+        <w:rPr>
+          <w:lang w:val="sr-Latn-CS"/>
         </w:rPr>
         <w:br w:type="page"/>
       </w:r>
@@ -6450,22 +6166,13 @@
       </w:pPr>
       <w:bookmarkStart w:id="29" w:name="_Toc56515655"/>
       <w:r>
-        <w:rPr>
-          <w:lang/>
-        </w:rPr>
         <w:lastRenderedPageBreak/>
         <w:t xml:space="preserve">Problem </w:t>
       </w:r>
       <w:r>
-        <w:rPr>
-          <w:lang/>
-        </w:rPr>
         <w:t>4</w:t>
       </w:r>
       <w:r>
-        <w:rPr>
-          <w:lang/>
-        </w:rPr>
         <w:t xml:space="preserve"> – </w:t>
       </w:r>
       <w:r>
@@ -6519,82 +6226,46 @@
     <w:p>
       <w:pPr>
         <w:pStyle w:val="Osnovnitekst"/>
-        <w:rPr>
-          <w:lang/>
-        </w:rPr>
-      </w:pPr>
-      <w:r>
-        <w:rPr>
-          <w:lang/>
-        </w:rPr>
+      </w:pPr>
+      <w:r>
         <w:t xml:space="preserve">Paralelizovati program koji vrši poravnavanje bioloških sekvenci korišćenjem </w:t>
       </w:r>
       <w:r>
         <w:rPr>
           <w:i/>
-          <w:lang/>
         </w:rPr>
         <w:t>Needleman-Wunsch</w:t>
       </w:r>
       <w:r>
-        <w:rPr>
-          <w:lang/>
-        </w:rPr>
         <w:t xml:space="preserve"> algoritma. Algoritam predstavlja primenu koncepta dinamičkog programiranja za globalno poravnavanje dve sekvence nukleotida ili aminokiselina (više o algoritmu na adresi: </w:t>
       </w:r>
       <w:hyperlink r:id="rId19" w:history="1">
         <w:r>
           <w:rPr>
             <w:rStyle w:val="Hyperlink"/>
-            <w:lang/>
-          </w:rPr>
-          <w:t>https://en.wikipedia.org/wiki/Needleman%E2%80%93</w:t>
-        </w:r>
-        <w:r>
-          <w:rPr>
-            <w:rStyle w:val="Hyperlink"/>
-            <w:lang/>
-          </w:rPr>
-          <w:t>W</w:t>
-        </w:r>
-        <w:r>
-          <w:rPr>
-            <w:rStyle w:val="Hyperlink"/>
-            <w:lang/>
-          </w:rPr>
-          <w:t>unsch_algorithm</w:t>
+          </w:rPr>
+          <w:t>https://en.wikipedia.org/wiki/Needleman%E2%80%93Wunsch_algorithm</w:t>
         </w:r>
       </w:hyperlink>
       <w:r>
-        <w:rPr>
-          <w:lang/>
-        </w:rPr>
         <w:t xml:space="preserve">). Program se nalazi u datoteci </w:t>
       </w:r>
       <w:r>
         <w:rPr>
           <w:b/>
-          <w:lang/>
         </w:rPr>
         <w:t>needle.c</w:t>
       </w:r>
       <w:r>
-        <w:rPr>
-          <w:lang/>
-        </w:rPr>
         <w:t xml:space="preserve"> u arhivi koja je priložena uz ovaj dokument. Obratiti pažnju na raspodelu opterećenja po nitima i testirati program za različite načine raspoređivanja posla. Program testirati sa parametrima koji su dati u datoteci </w:t>
       </w:r>
       <w:r>
         <w:rPr>
           <w:b/>
-          <w:lang/>
         </w:rPr>
         <w:t>run</w:t>
       </w:r>
       <w:r>
-        <w:rPr>
-          <w:lang/>
-        </w:rPr>
         <w:t>. [1, N]</w:t>
       </w:r>
     </w:p>
@@ -6711,9 +6382,6 @@
     <w:p>
       <w:pPr>
         <w:pStyle w:val="Oznakaslike"/>
-        <w:rPr>
-          <w:lang/>
-        </w:rPr>
       </w:pPr>
       <w:r>
         <w:t>Listing 1. Sekvencijalno izvršavanje računanja pi</w:t>
@@ -6863,71 +6531,36 @@
     <w:p>
       <w:pPr>
         <w:pStyle w:val="IIInivonaslova-Odeljak"/>
-        <w:rPr>
-          <w:lang/>
-        </w:rPr>
       </w:pPr>
       <w:bookmarkStart w:id="37" w:name="_Toc56515663"/>
       <w:r>
-        <w:t>Diskusija dobijenih re</w:t>
-      </w:r>
-      <w:r>
-        <w:rPr>
-          <w:lang/>
-        </w:rPr>
-        <w:t>zultata</w:t>
+        <w:t>Diskusija dobijenih rezultata</w:t>
       </w:r>
       <w:bookmarkEnd w:id="37"/>
     </w:p>
     <w:p>
       <w:pPr>
         <w:pStyle w:val="Osnovnitekst"/>
-        <w:rPr>
-          <w:lang/>
-        </w:rPr>
-      </w:pPr>
-      <w:r>
-        <w:rPr>
-          <w:lang w:val="en-GB"/>
-        </w:rPr>
+      </w:pPr>
+      <w:r>
         <w:t>TODO</w:t>
       </w:r>
       <w:r>
-        <w:rPr>
-          <w:lang/>
-        </w:rPr>
         <w:t xml:space="preserve">: </w:t>
       </w:r>
       <w:r>
-        <w:rPr>
-          <w:lang/>
-        </w:rPr>
-        <w:t xml:space="preserve">Dobijene rezultate treba izdiskutovati i objasniti </w:t>
-      </w:r>
-      <w:proofErr w:type="gramStart"/>
-      <w:r>
-        <w:rPr>
-          <w:lang/>
-        </w:rPr>
-        <w:t>sa</w:t>
-      </w:r>
-      <w:proofErr w:type="gramEnd"/>
-      <w:r>
-        <w:rPr>
-          <w:lang/>
-        </w:rPr>
-        <w:t xml:space="preserve"> nekoliko rečenica u odnosu na dobijena ubrzanja (ili usporenja), način paralelizacije, karakteristike problema i sl.</w:t>
-      </w:r>
-    </w:p>
-    <w:p>
-      <w:pPr>
-        <w:rPr>
-          <w:lang/>
-        </w:rPr>
-      </w:pPr>
-      <w:r>
-        <w:rPr>
-          <w:lang/>
+        <w:t>Dobijene rezultate treba izdiskutovati i objasniti sa nekoliko rečenica u odnosu na dobijena ubrzanja (ili usporenja), način paralelizacije, karakteristike problema i sl.</w:t>
+      </w:r>
+    </w:p>
+    <w:p>
+      <w:pPr>
+        <w:rPr>
+          <w:lang w:val="sr-Latn-CS"/>
+        </w:rPr>
+      </w:pPr>
+      <w:r>
+        <w:rPr>
+          <w:lang w:val="sr-Latn-CS"/>
         </w:rPr>
         <w:br w:type="page"/>
       </w:r>
@@ -6938,41 +6571,25 @@
       </w:pPr>
       <w:bookmarkStart w:id="38" w:name="_Toc56515664"/>
       <w:r>
-        <w:rPr>
-          <w:lang/>
-        </w:rPr>
         <w:lastRenderedPageBreak/>
         <w:t xml:space="preserve">Problem </w:t>
       </w:r>
       <w:r>
-        <w:rPr>
-          <w:lang/>
-        </w:rPr>
         <w:t>5</w:t>
       </w:r>
       <w:r>
-        <w:rPr>
-          <w:lang/>
-        </w:rPr>
         <w:t xml:space="preserve"> – </w:t>
       </w:r>
       <w:r>
-        <w:rPr>
-          <w:lang/>
-        </w:rPr>
         <w:t>Interakcija čvrstih tela (</w:t>
       </w:r>
       <w:r>
         <w:rPr>
           <w:i/>
-          <w:lang/>
         </w:rPr>
         <w:t>n-body</w:t>
       </w:r>
       <w:r>
-        <w:rPr>
-          <w:lang/>
-        </w:rPr>
         <w:t>)</w:t>
       </w:r>
       <w:bookmarkEnd w:id="38"/>
@@ -6990,80 +6607,56 @@
     <w:p>
       <w:pPr>
         <w:pStyle w:val="Osnovnitekst"/>
-        <w:rPr>
-          <w:lang/>
-        </w:rPr>
-      </w:pPr>
-      <w:r>
-        <w:rPr>
-          <w:lang/>
-        </w:rPr>
+      </w:pPr>
+      <w:r>
         <w:t>Paralelizovati program koji simulira problem interakcije čvrstih tela u dvodimenzionalnom prostoru (</w:t>
       </w:r>
       <w:r>
         <w:rPr>
           <w:i/>
-          <w:lang/>
         </w:rPr>
         <w:t>n</w:t>
       </w:r>
       <w:r>
         <w:rPr>
           <w:i/>
-          <w:lang/>
         </w:rPr>
         <w:t>-</w:t>
       </w:r>
       <w:r>
         <w:rPr>
           <w:i/>
-          <w:lang/>
         </w:rPr>
         <w:t>body</w:t>
       </w:r>
       <w:r>
-        <w:rPr>
-          <w:lang/>
-        </w:rPr>
         <w:t xml:space="preserve"> problem). Tela interaguju putem gravitacione sile na osnovu sopstvene mase, pozicije u prostoru i trenutne brzine. Program se nalazi u direktorijumu </w:t>
       </w:r>
       <w:r>
         <w:rPr>
           <w:b/>
-          <w:lang/>
         </w:rPr>
         <w:t>nbody</w:t>
       </w:r>
       <w:r>
-        <w:rPr>
-          <w:lang/>
-        </w:rPr>
         <w:t xml:space="preserve"> u arhivi koja je priložena uz ovaj dokument. Program se sastoji od više datoteka, od kojih je od interesa datoteka </w:t>
       </w:r>
       <w:r>
         <w:rPr>
           <w:b/>
-          <w:lang/>
         </w:rPr>
         <w:t>nbody.c</w:t>
       </w:r>
       <w:r>
-        <w:rPr>
-          <w:lang/>
-        </w:rPr>
         <w:t xml:space="preserve">. Analizirati dati kod i obratiti pažnju na način izračunavanja sila i energija. Ukoliko je potrebno međusobno isključenje prilikom paralelizacije programa, koristiti dostupne OpenMP konstrukte. Obratiti pažnju na efikasnost međusobnog isključenja niti i po potrebi ga svesti na što je moguće manju meru uvođenjem pomoćnih struktura podataka. Verifikaciju paralelizovanog rešenja vršiti nad dobijenim energijama i poslednjem stanju sistema. Način pokretanja programa se nalazi u datoteci </w:t>
       </w:r>
       <w:r>
         <w:rPr>
           <w:b/>
-          <w:lang/>
         </w:rPr>
         <w:t>run</w:t>
       </w:r>
       <w:r>
-        <w:rPr>
-          <w:lang/>
-        </w:rPr>
         <w:t>. [1, N]</w:t>
       </w:r>
     </w:p>
@@ -7181,9 +6774,6 @@
     <w:p>
       <w:pPr>
         <w:pStyle w:val="Oznakaslike"/>
-        <w:rPr>
-          <w:lang/>
-        </w:rPr>
       </w:pPr>
       <w:r>
         <w:t>Listing 1. Sekvencijalno izvršavanje računanja pi</w:t>
@@ -7203,9 +6793,6 @@
       <w:pPr>
         <w:pStyle w:val="Osnovnitekst"/>
       </w:pPr>
-      <w:r>
-        <w:t xml:space="preserve">TODO: </w:t>
-      </w:r>
       <w:r>
         <w:t>U okviru ove sekcije su dati grafici ubrzanja u odnosu na sekvencijalnu implementaciju.</w:t>
       </w:r>
@@ -7226,7 +6813,7 @@
           <wp:inline distT="0" distB="0" distL="0" distR="0">
             <wp:extent cx="5852172" cy="4389129"/>
             <wp:effectExtent l="19050" t="0" r="0" b="0"/>
-            <wp:docPr id="11" name="Picture 10" descr="nb-speedups.png"/>
+            <wp:docPr id="3" name="Picture 2" descr="nb-speedups.png"/>
             <wp:cNvGraphicFramePr>
               <a:graphicFrameLocks xmlns:a="http://schemas.openxmlformats.org/drawingml/2006/main" noChangeAspect="1"/>
             </wp:cNvGraphicFramePr>
@@ -7335,68 +6922,30 @@
     <w:p>
       <w:pPr>
         <w:pStyle w:val="IIInivonaslova-Odeljak"/>
-        <w:rPr>
-          <w:lang/>
-        </w:rPr>
       </w:pPr>
       <w:bookmarkStart w:id="46" w:name="_Toc56515672"/>
       <w:r>
-        <w:t>Diskusija dobijenih re</w:t>
-      </w:r>
-      <w:r>
-        <w:rPr>
-          <w:lang/>
-        </w:rPr>
-        <w:t>zultata</w:t>
+        <w:t>Diskusija dobijenih rezultata</w:t>
       </w:r>
       <w:bookmarkEnd w:id="46"/>
     </w:p>
     <w:p>
       <w:pPr>
         <w:pStyle w:val="Osnovnitekst"/>
-        <w:rPr>
-          <w:lang/>
-        </w:rPr>
-      </w:pPr>
-      <w:r>
-        <w:rPr>
-          <w:lang w:val="en-GB"/>
-        </w:rPr>
+      </w:pPr>
+      <w:r>
         <w:t>TODO</w:t>
       </w:r>
       <w:r>
-        <w:rPr>
-          <w:lang/>
-        </w:rPr>
         <w:t xml:space="preserve">: </w:t>
       </w:r>
       <w:r>
-        <w:rPr>
-          <w:lang/>
-        </w:rPr>
-        <w:t xml:space="preserve">Dobijene rezultate treba izdiskutovati i objasniti </w:t>
-      </w:r>
-      <w:proofErr w:type="gramStart"/>
-      <w:r>
-        <w:rPr>
-          <w:lang/>
-        </w:rPr>
-        <w:t>sa</w:t>
-      </w:r>
-      <w:proofErr w:type="gramEnd"/>
-      <w:r>
-        <w:rPr>
-          <w:lang/>
-        </w:rPr>
-        <w:t xml:space="preserve"> nekoliko rečenica u odnosu na dobijena ubrzanja (ili usporenja), način paralelizacije, karakteristike problema i sl.</w:t>
+        <w:t>Dobijene rezultate treba izdiskutovati i objasniti sa nekoliko rečenica u odnosu na dobijena ubrzanja (ili usporenja), način paralelizacije, karakteristike problema i sl.</w:t>
       </w:r>
     </w:p>
     <w:p>
       <w:pPr>
         <w:pStyle w:val="Osnovnitekst"/>
-        <w:rPr>
-          <w:lang/>
-        </w:rPr>
       </w:pPr>
     </w:p>
     <w:sectPr>
@@ -7500,7 +7049,7 @@
         <w:rStyle w:val="PageNumber"/>
         <w:noProof/>
       </w:rPr>
-      <w:t>3</w:t>
+      <w:t>12</w:t>
     </w:r>
     <w:r>
       <w:rPr>
@@ -11041,6 +10590,7 @@
   <w:style w:type="character" w:default="1" w:styleId="DefaultParagraphFont">
     <w:name w:val="Default Paragraph Font"/>
     <w:uiPriority w:val="1"/>
+    <w:semiHidden/>
     <w:unhideWhenUsed/>
   </w:style>
   <w:style w:type="table" w:default="1" w:styleId="TableNormal">
@@ -12099,7 +11649,7 @@
 </file>
 
 <file path=customXml/itemProps1.xml><?xml version="1.0" encoding="utf-8"?>
-<ds:datastoreItem xmlns:ds="http://schemas.openxmlformats.org/officeDocument/2006/customXml" ds:itemID="{FB08602C-0AB2-489F-91DB-57153E4A3CB9}">
+<ds:datastoreItem xmlns:ds="http://schemas.openxmlformats.org/officeDocument/2006/customXml" ds:itemID="{BA9DD2B9-ECB4-467F-B698-B191C733C4CD}">
   <ds:schemaRefs>
     <ds:schemaRef ds:uri="http://schemas.openxmlformats.org/officeDocument/2006/bibliography"/>
   </ds:schemaRefs>

</xml_diff>

<commit_message>
openmp, reports: Fix bug in parallel implementation of needle
</commit_message>
<xml_diff>
--- a/reports/MPS_DZ1_izvestaj_BogdanBebic_UrosKrstic_2020-2021.docx
+++ b/reports/MPS_DZ1_izvestaj_BogdanBebic_UrosKrstic_2020-2021.docx
@@ -6422,7 +6422,7 @@
           <wp:inline distT="0" distB="0" distL="0" distR="0">
             <wp:extent cx="5852172" cy="4389129"/>
             <wp:effectExtent l="19050" t="0" r="0" b="0"/>
-            <wp:docPr id="10" name="Picture 9" descr="needle-speedups.png"/>
+            <wp:docPr id="4" name="Picture 3" descr="needle-speedups.png"/>
             <wp:cNvGraphicFramePr>
               <a:graphicFrameLocks xmlns:a="http://schemas.openxmlformats.org/drawingml/2006/main" noChangeAspect="1"/>
             </wp:cNvGraphicFramePr>
@@ -7049,7 +7049,7 @@
         <w:rStyle w:val="PageNumber"/>
         <w:noProof/>
       </w:rPr>
-      <w:t>12</w:t>
+      <w:t>10</w:t>
     </w:r>
     <w:r>
       <w:rPr>
@@ -11649,7 +11649,7 @@
 </file>
 
 <file path=customXml/itemProps1.xml><?xml version="1.0" encoding="utf-8"?>
-<ds:datastoreItem xmlns:ds="http://schemas.openxmlformats.org/officeDocument/2006/customXml" ds:itemID="{BA9DD2B9-ECB4-467F-B698-B191C733C4CD}">
+<ds:datastoreItem xmlns:ds="http://schemas.openxmlformats.org/officeDocument/2006/customXml" ds:itemID="{E90855A8-2738-406A-B71D-1C113E4DFE17}">
   <ds:schemaRefs>
     <ds:schemaRef ds:uri="http://schemas.openxmlformats.org/officeDocument/2006/bibliography"/>
   </ds:schemaRefs>

</xml_diff>

<commit_message>
openmp: Improve parallel implementation of nbody and update report
</commit_message>
<xml_diff>
--- a/reports/MPS_DZ1_izvestaj_BogdanBebic_UrosKrstic_2020-2021.docx
+++ b/reports/MPS_DZ1_izvestaj_BogdanBebic_UrosKrstic_2020-2021.docx
@@ -6813,7 +6813,7 @@
           <wp:inline distT="0" distB="0" distL="0" distR="0">
             <wp:extent cx="5852172" cy="4389129"/>
             <wp:effectExtent l="19050" t="0" r="0" b="0"/>
-            <wp:docPr id="3" name="Picture 2" descr="nb-speedups.png"/>
+            <wp:docPr id="5" name="Picture 4" descr="nb-speedups.png"/>
             <wp:cNvGraphicFramePr>
               <a:graphicFrameLocks xmlns:a="http://schemas.openxmlformats.org/drawingml/2006/main" noChangeAspect="1"/>
             </wp:cNvGraphicFramePr>
@@ -7049,7 +7049,7 @@
         <w:rStyle w:val="PageNumber"/>
         <w:noProof/>
       </w:rPr>
-      <w:t>10</w:t>
+      <w:t>12</w:t>
     </w:r>
     <w:r>
       <w:rPr>
@@ -11649,7 +11649,7 @@
 </file>
 
 <file path=customXml/itemProps1.xml><?xml version="1.0" encoding="utf-8"?>
-<ds:datastoreItem xmlns:ds="http://schemas.openxmlformats.org/officeDocument/2006/customXml" ds:itemID="{E90855A8-2738-406A-B71D-1C113E4DFE17}">
+<ds:datastoreItem xmlns:ds="http://schemas.openxmlformats.org/officeDocument/2006/customXml" ds:itemID="{47369AD0-C552-48E6-9177-C8480FEC9570}">
   <ds:schemaRefs>
     <ds:schemaRef ds:uri="http://schemas.openxmlformats.org/officeDocument/2006/bibliography"/>
   </ds:schemaRefs>

</xml_diff>

<commit_message>
openmp: Improve parallel implementation of needle and update report
</commit_message>
<xml_diff>
--- a/reports/MPS_DZ1_izvestaj_BogdanBebic_UrosKrstic_2020-2021.docx
+++ b/reports/MPS_DZ1_izvestaj_BogdanBebic_UrosKrstic_2020-2021.docx
@@ -6422,7 +6422,7 @@
           <wp:inline distT="0" distB="0" distL="0" distR="0">
             <wp:extent cx="5852172" cy="4389129"/>
             <wp:effectExtent l="19050" t="0" r="0" b="0"/>
-            <wp:docPr id="4" name="Picture 3" descr="needle-speedups.png"/>
+            <wp:docPr id="3" name="Picture 2" descr="needle-speedups.png"/>
             <wp:cNvGraphicFramePr>
               <a:graphicFrameLocks xmlns:a="http://schemas.openxmlformats.org/drawingml/2006/main" noChangeAspect="1"/>
             </wp:cNvGraphicFramePr>
@@ -7049,7 +7049,7 @@
         <w:rStyle w:val="PageNumber"/>
         <w:noProof/>
       </w:rPr>
-      <w:t>12</w:t>
+      <w:t>10</w:t>
     </w:r>
     <w:r>
       <w:rPr>
@@ -11649,7 +11649,7 @@
 </file>
 
 <file path=customXml/itemProps1.xml><?xml version="1.0" encoding="utf-8"?>
-<ds:datastoreItem xmlns:ds="http://schemas.openxmlformats.org/officeDocument/2006/customXml" ds:itemID="{47369AD0-C552-48E6-9177-C8480FEC9570}">
+<ds:datastoreItem xmlns:ds="http://schemas.openxmlformats.org/officeDocument/2006/customXml" ds:itemID="{E0AF3AD8-21FE-4572-ABEC-EE20BC3B3267}">
   <ds:schemaRefs>
     <ds:schemaRef ds:uri="http://schemas.openxmlformats.org/officeDocument/2006/bibliography"/>
   </ds:schemaRefs>

</xml_diff>

<commit_message>
reports: Add report discussion for nbody program to .docx file
</commit_message>
<xml_diff>
--- a/reports/MPS_DZ1_izvestaj_BogdanBebic_UrosKrstic_2020-2021.docx
+++ b/reports/MPS_DZ1_izvestaj_BogdanBebic_UrosKrstic_2020-2021.docx
@@ -5544,6 +5544,7 @@
         <w:pStyle w:val="Programskikod"/>
       </w:pPr>
       <w:r>
+        <w:lastRenderedPageBreak/>
         <w:t>$ ./z1 10000000000</w:t>
       </w:r>
     </w:p>
@@ -5552,7 +5553,6 @@
         <w:pStyle w:val="Programskikod"/>
       </w:pPr>
       <w:r>
-        <w:lastRenderedPageBreak/>
         <w:t>---------------------Sequential execution---------------------</w:t>
       </w:r>
     </w:p>
@@ -5723,7 +5723,7 @@
         <w:lastRenderedPageBreak/>
         <w:drawing>
           <wp:inline distT="0" distB="0" distL="0" distR="0">
-            <wp:extent cx="5852172" cy="4389129"/>
+            <wp:extent cx="4994910" cy="3746183"/>
             <wp:effectExtent l="19050" t="0" r="0" b="0"/>
             <wp:docPr id="2" name="Picture 1" descr="pi1-speedups.png"/>
             <wp:cNvGraphicFramePr>
@@ -5745,7 +5745,7 @@
                   <pic:spPr>
                     <a:xfrm>
                       <a:off x="0" y="0"/>
-                      <a:ext cx="5852172" cy="4389129"/>
+                      <a:ext cx="4998260" cy="3748696"/>
                     </a:xfrm>
                     <a:prstGeom prst="rect">
                       <a:avLst/>
@@ -6668,6 +6668,7 @@
         <w:pStyle w:val="Programskikod"/>
       </w:pPr>
       <w:r>
+        <w:lastRenderedPageBreak/>
         <w:t>After for loop, factor = -1.000000.</w:t>
       </w:r>
     </w:p>
@@ -6676,7 +6677,6 @@
         <w:pStyle w:val="Programskikod"/>
       </w:pPr>
       <w:r>
-        <w:lastRenderedPageBreak/>
         <w:t>With n = 10000000000 terms</w:t>
       </w:r>
     </w:p>
@@ -6831,8 +6831,8 @@
         <w:lastRenderedPageBreak/>
         <w:drawing>
           <wp:inline distT="0" distB="0" distL="0" distR="0">
-            <wp:extent cx="5852172" cy="4389129"/>
-            <wp:effectExtent l="19050" t="0" r="0" b="0"/>
+            <wp:extent cx="5596890" cy="4197668"/>
+            <wp:effectExtent l="19050" t="0" r="3810" b="0"/>
             <wp:docPr id="8" name="Picture 7" descr="pi2-speedups.png"/>
             <wp:cNvGraphicFramePr>
               <a:graphicFrameLocks xmlns:a="http://schemas.openxmlformats.org/drawingml/2006/main" noChangeAspect="1"/>
@@ -6853,7 +6853,7 @@
                   <pic:spPr>
                     <a:xfrm>
                       <a:off x="0" y="0"/>
-                      <a:ext cx="5852172" cy="4389129"/>
+                      <a:ext cx="5598134" cy="4198601"/>
                     </a:xfrm>
                     <a:prstGeom prst="rect">
                       <a:avLst/>
@@ -7786,6 +7786,7 @@
         <w:pStyle w:val="Programskikod"/>
       </w:pPr>
       <w:r>
+        <w:lastRenderedPageBreak/>
         <w:t>$ ./z3 10000000000</w:t>
       </w:r>
     </w:p>
@@ -7794,7 +7795,6 @@
         <w:pStyle w:val="Programskikod"/>
       </w:pPr>
       <w:r>
-        <w:lastRenderedPageBreak/>
         <w:t>---------------------Sequential execution---------------------</w:t>
       </w:r>
     </w:p>
@@ -7973,7 +7973,7 @@
         <w:lastRenderedPageBreak/>
         <w:drawing>
           <wp:inline distT="0" distB="0" distL="0" distR="0">
-            <wp:extent cx="5852172" cy="4389129"/>
+            <wp:extent cx="4714238" cy="3535680"/>
             <wp:effectExtent l="19050" t="0" r="0" b="0"/>
             <wp:docPr id="9" name="Picture 8" descr="pi3-speedups.png"/>
             <wp:cNvGraphicFramePr>
@@ -7995,7 +7995,7 @@
                   <pic:spPr>
                     <a:xfrm>
                       <a:off x="0" y="0"/>
-                      <a:ext cx="5852172" cy="4389129"/>
+                      <a:ext cx="4731886" cy="3548916"/>
                     </a:xfrm>
                     <a:prstGeom prst="rect">
                       <a:avLst/>
@@ -8260,13 +8260,7 @@
         <w:t>z</w:t>
       </w:r>
       <w:r>
-        <w:t>acija je vr</w:t>
-      </w:r>
-      <w:r>
-        <w:rPr>
-          <w:lang/>
-        </w:rPr>
-        <w:t>šena for konstruktima OpenMP okruženja</w:t>
+        <w:t>acija je vršena for konstruktima OpenMP okruženja</w:t>
       </w:r>
       <w:r>
         <w:t>.</w:t>
@@ -9076,9 +9070,117 @@
     <w:p>
       <w:pPr>
         <w:pStyle w:val="Osnovnitekst"/>
-      </w:pPr>
-      <w:r>
-        <w:t>TODO: U okviru ove sekcije će biti opisani uočeni delovi koda koje je moguće paralelizovati. Biće diskutovati delovi nad kojima je izvršena paralelizacija. Ukoliko je neki deo moguće paralelizovati, ali to nije učinjeno, navesti razloge.</w:t>
+        <w:rPr>
+          <w:lang/>
+        </w:rPr>
+      </w:pPr>
+      <w:r>
+        <w:rPr>
+          <w:lang/>
+        </w:rPr>
+        <w:t>Paralelizacija je moguća u svim for petljama koje vrše inicijalizaciju – to je urađeno for konstruktom OpenMP okruženja. Usled zavisnosti po podacima pr</w:t>
+      </w:r>
+      <w:r>
+        <w:rPr>
+          <w:lang/>
+        </w:rPr>
+        <w:t>eko granica iteracija for petlje koja radi</w:t>
+      </w:r>
+      <w:r>
+        <w:rPr>
+          <w:lang/>
+        </w:rPr>
+        <w:t xml:space="preserve"> </w:t>
+      </w:r>
+      <w:r>
+        <w:rPr>
+          <w:lang/>
+        </w:rPr>
+        <w:t>glavnu</w:t>
+      </w:r>
+      <w:r>
+        <w:rPr>
+          <w:lang/>
+        </w:rPr>
+        <w:t xml:space="preserve"> </w:t>
+      </w:r>
+      <w:r>
+        <w:rPr>
+          <w:lang/>
+        </w:rPr>
+        <w:t>obradu (for petlja</w:t>
+      </w:r>
+      <w:r>
+        <w:rPr>
+          <w:lang/>
+        </w:rPr>
+        <w:t xml:space="preserve"> </w:t>
+      </w:r>
+      <w:r>
+        <w:rPr>
+          <w:lang/>
+        </w:rPr>
+        <w:t>je</w:t>
+      </w:r>
+      <w:r>
+        <w:rPr>
+          <w:lang/>
+        </w:rPr>
+        <w:t xml:space="preserve"> do-across tipa), nemoguće je paralelizovati spoljašnj</w:t>
+      </w:r>
+      <w:r>
+        <w:rPr>
+          <w:lang/>
+        </w:rPr>
+        <w:t>u</w:t>
+      </w:r>
+      <w:r>
+        <w:rPr>
+          <w:lang/>
+        </w:rPr>
+        <w:t xml:space="preserve"> petlj</w:t>
+      </w:r>
+      <w:r>
+        <w:rPr>
+          <w:lang/>
+        </w:rPr>
+        <w:t>u</w:t>
+      </w:r>
+      <w:r>
+        <w:rPr>
+          <w:lang/>
+        </w:rPr>
+        <w:t xml:space="preserve"> obrade</w:t>
+      </w:r>
+      <w:r>
+        <w:rPr>
+          <w:lang/>
+        </w:rPr>
+        <w:t>.</w:t>
+      </w:r>
+      <w:r>
+        <w:rPr>
+          <w:lang/>
+        </w:rPr>
+        <w:t xml:space="preserve"> </w:t>
+      </w:r>
+      <w:r>
+        <w:rPr>
+          <w:lang/>
+        </w:rPr>
+        <w:t xml:space="preserve">Unutrašnje petlje se mogu paralelizovati uz vođenje računa o sinhronizaciji pristupa promenljivama – nad nekim promenljivama se radi redukcija – ovo je urađeno reduction klauzulom OpenMP okruženja. Primećeno je da se funkcije Compute_force i </w:t>
+      </w:r>
+      <w:r>
+        <w:rPr>
+          <w:lang/>
+        </w:rPr>
+        <w:t xml:space="preserve">Compute_energy mogu paralelizovati uz vođenje računa o redukciji promenljivih. </w:t>
+      </w:r>
+      <w:r>
+        <w:rPr>
+          <w:lang/>
+        </w:rPr>
+        <w:t>Inicijalizacija u Gen_init_cond se isto može paralelizovati. For petjla koja izvršava Update_part je do-all tipa pa se može trivijalno paralelizovati for konstruktom.</w:t>
       </w:r>
     </w:p>
     <w:p>
@@ -9096,7 +9198,25 @@
         <w:pStyle w:val="Osnovnitekst"/>
       </w:pPr>
       <w:r>
-        <w:t>TODO: Ovde treba opisati način paralelizacije i razloge koji su vodili ka odluci. Ukoliko je isprobano nekoliko načina, ovde ih diskutovati.</w:t>
+        <w:rPr>
+          <w:lang/>
+        </w:rPr>
+        <w:t>Paralelizacija je vršena for konstruktima OpenMP okruženja</w:t>
+      </w:r>
+      <w:r>
+        <w:rPr>
+          <w:lang/>
+        </w:rPr>
+        <w:t xml:space="preserve"> uz koršćenje reduction klauzule za redukciju sumiranja promenljivih</w:t>
+      </w:r>
+      <w:r>
+        <w:rPr>
+          <w:lang/>
+        </w:rPr>
+        <w:t xml:space="preserve"> i minimlnih izmena koda tako da bude pogodan za korišćenje OpenMP konstrukta</w:t>
+      </w:r>
+      <w:r>
+        <w:t>.</w:t>
       </w:r>
     </w:p>
     <w:p>
@@ -9105,6 +9225,7 @@
       </w:pPr>
       <w:bookmarkStart w:id="43" w:name="_Toc56515669"/>
       <w:r>
+        <w:lastRenderedPageBreak/>
         <w:t>Rezultati</w:t>
       </w:r>
       <w:bookmarkEnd w:id="43"/>
@@ -9114,7 +9235,34 @@
         <w:pStyle w:val="Osnovnitekst"/>
       </w:pPr>
       <w:r>
-        <w:t>TODO: U okviru ove sekcije su izloženi rezultati paralelizacije problema 1.</w:t>
+        <w:t xml:space="preserve">Paralelizacijom ovog programa se dobija ubrzanje koje je prikazano na grafiku (Slika </w:t>
+      </w:r>
+      <w:r>
+        <w:t>5</w:t>
+      </w:r>
+      <w:r>
+        <w:t xml:space="preserve">) – ovo ubrzanje se vidi u slučaju većeg posla, </w:t>
+      </w:r>
+      <w:r>
+        <w:t>dok se na</w:t>
+      </w:r>
+      <w:r>
+        <w:t xml:space="preserve"> manjoj količini posla</w:t>
+      </w:r>
+      <w:r>
+        <w:t xml:space="preserve"> prime</w:t>
+      </w:r>
+      <w:r>
+        <w:rPr>
+          <w:lang/>
+        </w:rPr>
+        <w:t>ć</w:t>
+      </w:r>
+      <w:r>
+        <w:t>uje usporenje</w:t>
+      </w:r>
+      <w:r>
+        <w:t>.</w:t>
       </w:r>
     </w:p>
     <w:p>
@@ -9145,7 +9293,6 @@
         <w:pStyle w:val="Programskikod"/>
       </w:pPr>
       <w:r>
-        <w:lastRenderedPageBreak/>
         <w:t xml:space="preserve">$ </w:t>
       </w:r>
       <w:r>
@@ -9454,7 +9601,19 @@
         <w:pStyle w:val="Osnovnitekst"/>
       </w:pPr>
       <w:r>
-        <w:t>TODO: Dobijene rezultate treba izdiskutovati i objasniti sa nekoliko rečenica u odnosu na dobijena ubrzanja (ili usporenja), način paralelizacije, karakteristike problema i sl.</w:t>
+        <w:t>Primećeno je ubrzanje za veći posao, dok se za manji posao vidi usporenje u odnosu na sekvencijalni program</w:t>
+      </w:r>
+      <w:r>
+        <w:t>.</w:t>
+      </w:r>
+      <w:r>
+        <w:t xml:space="preserve"> Ovo se objašnjava time što su paralelizovane unutrašnje petlje obrade što prouzrokuje veliki broj fork-join operacija – zato se ovo isplati samo u slučajevima kada unutrašenje for petlje imaju puno posla</w:t>
+      </w:r>
+      <w:r>
+        <w:t xml:space="preserve">. </w:t>
+      </w:r>
+      <w:r>
+        <w:t>Sve for petlje imaju uniformnu raspodelu posla, pa je statičko raspoređivanje najbolji način paralelizacije jer ne unosi dodatne režijske troškove.</w:t>
       </w:r>
     </w:p>
     <w:p>
@@ -9563,7 +9722,7 @@
         <w:rStyle w:val="PageNumber"/>
         <w:noProof/>
       </w:rPr>
-      <w:t>21</w:t>
+      <w:t>24</w:t>
     </w:r>
     <w:r>
       <w:rPr>
@@ -14162,7 +14321,7 @@
 </file>
 
 <file path=customXml/itemProps1.xml><?xml version="1.0" encoding="utf-8"?>
-<ds:datastoreItem xmlns:ds="http://schemas.openxmlformats.org/officeDocument/2006/customXml" ds:itemID="{A431B7E1-FE74-4BA7-9774-C98A6C936D25}">
+<ds:datastoreItem xmlns:ds="http://schemas.openxmlformats.org/officeDocument/2006/customXml" ds:itemID="{A7A9EAFF-934B-4C26-B40C-15AA391B7671}">
   <ds:schemaRefs>
     <ds:schemaRef ds:uri="http://schemas.openxmlformats.org/officeDocument/2006/bibliography"/>
   </ds:schemaRefs>

</xml_diff>